<commit_message>
pdf cambiado, servlet cambiado, diagramas cambiados
</commit_message>
<xml_diff>
--- a/PDF DEL PROYECTO.docx
+++ b/PDF DEL PROYECTO.docx
@@ -39,16 +39,31 @@
           </w:r>
         </w:p>
         <w:p>
-          <w:fldSimple w:instr=" TOC \o &quot;1-3&quot; \h \z \u ">
-            <w:r>
-              <w:rPr>
-                <w:b/>
-                <w:bCs/>
-                <w:noProof/>
-              </w:rPr>
-              <w:t>No se encontraron entradas de tabla de contenido.</w:t>
-            </w:r>
-          </w:fldSimple>
+          <w:r>
+            <w:fldChar w:fldCharType="begin"/>
+          </w:r>
+          <w:r>
+            <w:instrText xml:space="preserve"> TOC \o "1-3" \h \z \u </w:instrText>
+          </w:r>
+          <w:r>
+            <w:fldChar w:fldCharType="separate"/>
+          </w:r>
+          <w:r>
+            <w:rPr>
+              <w:b/>
+              <w:bCs/>
+              <w:noProof/>
+            </w:rPr>
+            <w:t>No se encontraron entradas de tabla de contenido.</w:t>
+          </w:r>
+          <w:r>
+            <w:rPr>
+              <w:b/>
+              <w:bCs/>
+              <w:noProof/>
+            </w:rPr>
+            <w:fldChar w:fldCharType="end"/>
+          </w:r>
         </w:p>
       </w:sdtContent>
     </w:sdt>
@@ -557,7 +572,6 @@
     </w:p>
     <w:p>
       <w:pPr>
-        <w:spacing w:line="360" w:lineRule="auto"/>
         <w:jc w:val="center"/>
       </w:pPr>
       <w:r>
@@ -602,6 +616,18 @@
         </w:drawing>
       </w:r>
     </w:p>
+    <w:p/>
+    <w:p>
+      <w:pPr>
+        <w:pStyle w:val="Ttulo3"/>
+      </w:pPr>
+      <w:proofErr w:type="spellStart"/>
+      <w:r>
+        <w:t>FactoryDAO</w:t>
+      </w:r>
+      <w:proofErr w:type="spellEnd"/>
+    </w:p>
+    <w:p/>
     <w:p>
       <w:pPr>
         <w:spacing w:line="360" w:lineRule="auto"/>
@@ -656,8 +682,7 @@
     </w:p>
     <w:p>
       <w:pPr>
-        <w:spacing w:line="360" w:lineRule="auto"/>
-        <w:jc w:val="both"/>
+        <w:pStyle w:val="Ttulo3"/>
       </w:pPr>
       <w:r>
         <w:t xml:space="preserve">SQL </w:t>
@@ -667,16 +692,15 @@
         <w:t>FactoryDAO</w:t>
       </w:r>
       <w:proofErr w:type="spellEnd"/>
-      <w:r>
-        <w:t>:</w:t>
-      </w:r>
-    </w:p>
-    <w:p>
-      <w:pPr>
-        <w:spacing w:line="360" w:lineRule="auto"/>
-        <w:jc w:val="both"/>
-      </w:pPr>
-      <w:r>
+    </w:p>
+    <w:p/>
+    <w:p>
+      <w:pPr>
+        <w:spacing w:line="360" w:lineRule="auto"/>
+        <w:jc w:val="both"/>
+      </w:pPr>
+      <w:r>
+        <w:lastRenderedPageBreak/>
         <w:t xml:space="preserve">Obtendrá los datos necesarios para realizar la conexión con la base de datos de un fichero de conexión y contará con métodos que devuelvan dicha información al ser invocados (en la clase </w:t>
       </w:r>
       <w:proofErr w:type="spellStart"/>
@@ -697,7 +721,6 @@
         <w:rPr>
           <w:noProof/>
         </w:rPr>
-        <w:lastRenderedPageBreak/>
         <w:drawing>
           <wp:inline distT="0" distB="0" distL="0" distR="0" wp14:anchorId="15D15E92" wp14:editId="1C25BE6A">
             <wp:extent cx="5400040" cy="3906520"/>
@@ -783,18 +806,19 @@
     </w:p>
     <w:p>
       <w:pPr>
-        <w:spacing w:line="360" w:lineRule="auto"/>
-        <w:jc w:val="both"/>
-      </w:pPr>
-      <w:proofErr w:type="spellStart"/>
-      <w:r>
-        <w:t>Interfacwa</w:t>
-      </w:r>
-      <w:proofErr w:type="spellEnd"/>
-      <w:r>
-        <w:t xml:space="preserve"> DAO:</w:t>
-      </w:r>
-    </w:p>
+        <w:pStyle w:val="Ttulo3"/>
+      </w:pPr>
+      <w:r>
+        <w:t>Interfac</w:t>
+      </w:r>
+      <w:r>
+        <w:t>es</w:t>
+      </w:r>
+      <w:r>
+        <w:t xml:space="preserve"> DAO</w:t>
+      </w:r>
+    </w:p>
+    <w:p/>
     <w:p>
       <w:pPr>
         <w:spacing w:line="360" w:lineRule="auto"/>
@@ -804,7 +828,6 @@
         <w:rPr>
           <w:noProof/>
         </w:rPr>
-        <w:lastRenderedPageBreak/>
         <w:drawing>
           <wp:inline distT="0" distB="0" distL="0" distR="0" wp14:anchorId="04478064" wp14:editId="520433C4">
             <wp:extent cx="5368701" cy="3179618"/>
@@ -948,6 +971,7 @@
       </w:pPr>
       <w:proofErr w:type="spellStart"/>
       <w:r>
+        <w:lastRenderedPageBreak/>
         <w:t>Repository</w:t>
       </w:r>
       <w:proofErr w:type="spellEnd"/>
@@ -994,7 +1018,6 @@
         <w:jc w:val="both"/>
       </w:pPr>
       <w:r>
-        <w:lastRenderedPageBreak/>
         <w:t>Así, en nuestro programa tendremos tres clases de repositorio correspondientes a las tres clases del modelo, Alumno, Evaluación y Curso.</w:t>
       </w:r>
     </w:p>
@@ -1244,21 +1267,52 @@
       </w:r>
     </w:p>
     <w:p>
-      <w:proofErr w:type="spellStart"/>
-      <w:r>
+      <w:pPr>
+        <w:pStyle w:val="Ttulo2"/>
+      </w:pPr>
+      <w:proofErr w:type="spellStart"/>
+      <w:r>
+        <w:lastRenderedPageBreak/>
         <w:t>Service</w:t>
       </w:r>
       <w:proofErr w:type="spellEnd"/>
+      <w:r>
+        <w:t xml:space="preserve"> </w:t>
+      </w:r>
     </w:p>
     <w:p>
       <w:pPr>
         <w:spacing w:before="240" w:line="360" w:lineRule="auto"/>
+        <w:jc w:val="both"/>
+      </w:pPr>
+      <w:r>
+        <w:t xml:space="preserve">El </w:t>
+      </w:r>
+      <w:proofErr w:type="spellStart"/>
+      <w:r>
+        <w:t>service</w:t>
+      </w:r>
+      <w:proofErr w:type="spellEnd"/>
+      <w:r>
+        <w:t xml:space="preserve"> o capa de negocio, reunirá toda la lógica de programación. Se encargará de conectar con el </w:t>
+      </w:r>
+      <w:proofErr w:type="spellStart"/>
+      <w:r>
+        <w:t>servlet</w:t>
+      </w:r>
+      <w:proofErr w:type="spellEnd"/>
+      <w:r>
+        <w:t xml:space="preserve"> y de llamar a las capas intermedias en caso de ser necesario lanzar una consulta a la base de datos.</w:t>
+      </w:r>
+    </w:p>
+    <w:p>
+      <w:pPr>
+        <w:spacing w:before="240" w:line="240" w:lineRule="auto"/>
       </w:pPr>
       <w:r>
         <w:rPr>
           <w:noProof/>
         </w:rPr>
-        <w:lastRenderedPageBreak/>
         <w:drawing>
           <wp:inline distT="0" distB="0" distL="0" distR="0" wp14:anchorId="143D4AA6" wp14:editId="0E657F13">
             <wp:extent cx="5400040" cy="2983230"/>
@@ -1298,15 +1352,185 @@
     </w:p>
     <w:p>
       <w:pPr>
+        <w:spacing w:before="240" w:line="360" w:lineRule="auto"/>
+        <w:jc w:val="both"/>
+      </w:pPr>
+      <w:r>
+        <w:t xml:space="preserve">El </w:t>
+      </w:r>
+      <w:proofErr w:type="spellStart"/>
+      <w:r>
+        <w:t>service</w:t>
+      </w:r>
+      <w:proofErr w:type="spellEnd"/>
+      <w:r>
+        <w:t xml:space="preserve"> de nuestra aplicación recoge los métodos necesarios para llevar a cabo las siete funcionalidades de nuestro programa representadas en el diagrama de casos de uso.</w:t>
+      </w:r>
+    </w:p>
+    <w:p>
+      <w:pPr>
         <w:pStyle w:val="Ttulo2"/>
       </w:pPr>
       <w:r>
         <w:t>Servlet</w:t>
       </w:r>
     </w:p>
+    <w:p/>
+    <w:p>
+      <w:pPr>
+        <w:spacing w:line="360" w:lineRule="auto"/>
+        <w:jc w:val="both"/>
+      </w:pPr>
+      <w:r>
+        <w:t xml:space="preserve">El </w:t>
+      </w:r>
+      <w:proofErr w:type="spellStart"/>
+      <w:r>
+        <w:t>servlet</w:t>
+      </w:r>
+      <w:proofErr w:type="spellEnd"/>
+      <w:r>
+        <w:t xml:space="preserve"> conectará el </w:t>
+      </w:r>
+      <w:proofErr w:type="spellStart"/>
+      <w:r>
+        <w:t>service</w:t>
+      </w:r>
+      <w:proofErr w:type="spellEnd"/>
+      <w:r>
+        <w:t xml:space="preserve"> con los documentos HTML y CSS que componen el </w:t>
+      </w:r>
+      <w:proofErr w:type="spellStart"/>
+      <w:r>
+        <w:t>front-end</w:t>
+      </w:r>
+      <w:proofErr w:type="spellEnd"/>
+      <w:r>
+        <w:t xml:space="preserve"> de la aplicación. Contaremos con un </w:t>
+      </w:r>
+      <w:proofErr w:type="spellStart"/>
+      <w:r>
+        <w:t>servlet</w:t>
+      </w:r>
+      <w:proofErr w:type="spellEnd"/>
+      <w:r>
+        <w:t xml:space="preserve"> genérico del que heredarán el resto de </w:t>
+      </w:r>
+      <w:proofErr w:type="spellStart"/>
+      <w:r>
+        <w:t>servlets</w:t>
+      </w:r>
+      <w:proofErr w:type="spellEnd"/>
+      <w:r>
+        <w:t xml:space="preserve"> específicos que creemos para facilitar la generación del código. En nuestro programa</w:t>
+      </w:r>
+      <w:r>
+        <w:t xml:space="preserve">, crearemos un </w:t>
+      </w:r>
+      <w:proofErr w:type="spellStart"/>
+      <w:r>
+        <w:t>servlet</w:t>
+      </w:r>
+      <w:proofErr w:type="spellEnd"/>
+      <w:r>
+        <w:t xml:space="preserve"> para cada una de las siete funcionalidades que ofrece.</w:t>
+      </w:r>
+    </w:p>
+    <w:p>
+      <w:r>
+        <w:drawing>
+          <wp:inline distT="0" distB="0" distL="0" distR="0" wp14:anchorId="027BBFFA" wp14:editId="2E492EA9">
+            <wp:extent cx="5400040" cy="2141220"/>
+            <wp:effectExtent l="0" t="0" r="0" b="0"/>
+            <wp:docPr id="18" name="Imagen 18"/>
+            <wp:cNvGraphicFramePr>
+              <a:graphicFrameLocks xmlns:a="http://schemas.openxmlformats.org/drawingml/2006/main" noChangeAspect="1"/>
+            </wp:cNvGraphicFramePr>
+            <a:graphic xmlns:a="http://schemas.openxmlformats.org/drawingml/2006/main">
+              <a:graphicData uri="http://schemas.openxmlformats.org/drawingml/2006/picture">
+                <pic:pic xmlns:pic="http://schemas.openxmlformats.org/drawingml/2006/picture">
+                  <pic:nvPicPr>
+                    <pic:cNvPr id="1" name=""/>
+                    <pic:cNvPicPr/>
+                  </pic:nvPicPr>
+                  <pic:blipFill>
+                    <a:blip r:embed="rId22"/>
+                    <a:stretch>
+                      <a:fillRect/>
+                    </a:stretch>
+                  </pic:blipFill>
+                  <pic:spPr>
+                    <a:xfrm>
+                      <a:off x="0" y="0"/>
+                      <a:ext cx="5400040" cy="2141220"/>
+                    </a:xfrm>
+                    <a:prstGeom prst="rect">
+                      <a:avLst/>
+                    </a:prstGeom>
+                  </pic:spPr>
+                </pic:pic>
+              </a:graphicData>
+            </a:graphic>
+          </wp:inline>
+        </w:drawing>
+      </w:r>
+    </w:p>
+    <w:p>
+      <w:pPr>
+        <w:spacing w:line="360" w:lineRule="auto"/>
+      </w:pPr>
+      <w:r>
+        <w:lastRenderedPageBreak/>
+        <w:t xml:space="preserve">A nivel de programación, se generarán las </w:t>
+      </w:r>
+      <w:r>
+        <w:t>clases previamente mencionadas en el paquete correspondiente.</w:t>
+      </w:r>
+    </w:p>
+    <w:p>
+      <w:r>
+        <w:drawing>
+          <wp:inline distT="0" distB="0" distL="0" distR="0" wp14:anchorId="06AA9743" wp14:editId="0CCFD3E3">
+            <wp:extent cx="5400040" cy="3970655"/>
+            <wp:effectExtent l="0" t="0" r="0" b="0"/>
+            <wp:docPr id="20" name="Imagen 20"/>
+            <wp:cNvGraphicFramePr>
+              <a:graphicFrameLocks xmlns:a="http://schemas.openxmlformats.org/drawingml/2006/main" noChangeAspect="1"/>
+            </wp:cNvGraphicFramePr>
+            <a:graphic xmlns:a="http://schemas.openxmlformats.org/drawingml/2006/main">
+              <a:graphicData uri="http://schemas.openxmlformats.org/drawingml/2006/picture">
+                <pic:pic xmlns:pic="http://schemas.openxmlformats.org/drawingml/2006/picture">
+                  <pic:nvPicPr>
+                    <pic:cNvPr id="1" name=""/>
+                    <pic:cNvPicPr/>
+                  </pic:nvPicPr>
+                  <pic:blipFill>
+                    <a:blip r:embed="rId23"/>
+                    <a:stretch>
+                      <a:fillRect/>
+                    </a:stretch>
+                  </pic:blipFill>
+                  <pic:spPr>
+                    <a:xfrm>
+                      <a:off x="0" y="0"/>
+                      <a:ext cx="5400040" cy="3970655"/>
+                    </a:xfrm>
+                    <a:prstGeom prst="rect">
+                      <a:avLst/>
+                    </a:prstGeom>
+                  </pic:spPr>
+                </pic:pic>
+              </a:graphicData>
+            </a:graphic>
+          </wp:inline>
+        </w:drawing>
+      </w:r>
+    </w:p>
+    <w:p/>
     <w:p>
       <w:pPr>
         <w:pStyle w:val="Ttulo2"/>
+        <w:spacing w:line="360" w:lineRule="auto"/>
       </w:pPr>
       <w:proofErr w:type="spellStart"/>
       <w:r>
@@ -1314,14 +1538,57 @@
       </w:r>
       <w:proofErr w:type="spellEnd"/>
     </w:p>
-    <w:p/>
-    <w:p/>
-    <w:p/>
-    <w:p/>
-    <w:p/>
-    <w:p/>
-    <w:p/>
-    <w:p/>
+    <w:p>
+      <w:pPr>
+        <w:spacing w:line="360" w:lineRule="auto"/>
+      </w:pPr>
+      <w:r>
+        <w:t>Clase de utilidad que genera la conexión con la base de datos.</w:t>
+      </w:r>
+    </w:p>
+    <w:p>
+      <w:pPr>
+        <w:spacing w:before="240"/>
+        <w:jc w:val="center"/>
+      </w:pPr>
+      <w:r>
+        <w:drawing>
+          <wp:inline distT="0" distB="0" distL="0" distR="0" wp14:anchorId="7EDCE0AE" wp14:editId="7AA46420">
+            <wp:extent cx="4010585" cy="1933845"/>
+            <wp:effectExtent l="0" t="0" r="9525" b="9525"/>
+            <wp:docPr id="19" name="Imagen 19"/>
+            <wp:cNvGraphicFramePr>
+              <a:graphicFrameLocks xmlns:a="http://schemas.openxmlformats.org/drawingml/2006/main" noChangeAspect="1"/>
+            </wp:cNvGraphicFramePr>
+            <a:graphic xmlns:a="http://schemas.openxmlformats.org/drawingml/2006/main">
+              <a:graphicData uri="http://schemas.openxmlformats.org/drawingml/2006/picture">
+                <pic:pic xmlns:pic="http://schemas.openxmlformats.org/drawingml/2006/picture">
+                  <pic:nvPicPr>
+                    <pic:cNvPr id="1" name=""/>
+                    <pic:cNvPicPr/>
+                  </pic:nvPicPr>
+                  <pic:blipFill>
+                    <a:blip r:embed="rId24"/>
+                    <a:stretch>
+                      <a:fillRect/>
+                    </a:stretch>
+                  </pic:blipFill>
+                  <pic:spPr>
+                    <a:xfrm>
+                      <a:off x="0" y="0"/>
+                      <a:ext cx="4010585" cy="1933845"/>
+                    </a:xfrm>
+                    <a:prstGeom prst="rect">
+                      <a:avLst/>
+                    </a:prstGeom>
+                  </pic:spPr>
+                </pic:pic>
+              </a:graphicData>
+            </a:graphic>
+          </wp:inline>
+        </w:drawing>
+      </w:r>
+    </w:p>
     <w:sectPr>
       <w:pgSz w:w="11906" w:h="16838"/>
       <w:pgMar w:top="1417" w:right="1701" w:bottom="1417" w:left="1701" w:header="708" w:footer="708" w:gutter="0"/>
@@ -2009,6 +2276,28 @@
       <w:szCs w:val="26"/>
     </w:rPr>
   </w:style>
+  <w:style w:type="paragraph" w:styleId="Ttulo3">
+    <w:name w:val="heading 3"/>
+    <w:basedOn w:val="Normal"/>
+    <w:next w:val="Normal"/>
+    <w:link w:val="Ttulo3Car"/>
+    <w:uiPriority w:val="9"/>
+    <w:unhideWhenUsed/>
+    <w:qFormat/>
+    <w:rsid w:val="000E1D86"/>
+    <w:pPr>
+      <w:keepNext/>
+      <w:keepLines/>
+      <w:spacing w:before="40" w:after="0"/>
+      <w:outlineLvl w:val="2"/>
+    </w:pPr>
+    <w:rPr>
+      <w:rFonts w:asciiTheme="majorHAnsi" w:eastAsiaTheme="majorEastAsia" w:hAnsiTheme="majorHAnsi" w:cstheme="majorBidi"/>
+      <w:color w:val="1F3763" w:themeColor="accent1" w:themeShade="7F"/>
+      <w:sz w:val="24"/>
+      <w:szCs w:val="24"/>
+    </w:rPr>
+  </w:style>
   <w:style w:type="character" w:default="1" w:styleId="Fuentedeprrafopredeter">
     <w:name w:val="Default Paragraph Font"/>
     <w:uiPriority w:val="1"/>
@@ -2086,6 +2375,19 @@
       <w:color w:val="2F5496" w:themeColor="accent1" w:themeShade="BF"/>
       <w:sz w:val="26"/>
       <w:szCs w:val="26"/>
+    </w:rPr>
+  </w:style>
+  <w:style w:type="character" w:customStyle="1" w:styleId="Ttulo3Car">
+    <w:name w:val="Título 3 Car"/>
+    <w:basedOn w:val="Fuentedeprrafopredeter"/>
+    <w:link w:val="Ttulo3"/>
+    <w:uiPriority w:val="9"/>
+    <w:rsid w:val="000E1D86"/>
+    <w:rPr>
+      <w:rFonts w:asciiTheme="majorHAnsi" w:eastAsiaTheme="majorEastAsia" w:hAnsiTheme="majorHAnsi" w:cstheme="majorBidi"/>
+      <w:color w:val="1F3763" w:themeColor="accent1" w:themeShade="7F"/>
+      <w:sz w:val="24"/>
+      <w:szCs w:val="24"/>
     </w:rPr>
   </w:style>
 </w:styles>

</xml_diff>